<commit_message>
ajoute login et signup
</commit_message>
<xml_diff>
--- a/docs/docs_backend/dependencies_backend.docx
+++ b/docs/docs_backend/dependencies_backend.docx
@@ -65,7 +65,25 @@
     </w:p>
     <w:p>
       <w:r>
-        <w:t>bcrypt : Permet de hasher les mots de passe pour plus de sécurité.</w:t>
+        <w:t xml:space="preserve">bcrypt : Permet de hasher les mots de passe pour plus de </w:t>
+      </w:r>
+      <w:proofErr w:type="spellStart"/>
+      <w:r>
+        <w:t>sécurité</w:t>
+      </w:r>
+      <w:proofErr w:type="spellEnd"/>
+      <w:r>
+        <w:t>.</w:t>
+      </w:r>
+    </w:p>
+    <w:p>
+      <w:proofErr w:type="spellStart"/>
+      <w:r>
+        <w:t>npm</w:t>
+      </w:r>
+      <w:proofErr w:type="spellEnd"/>
+      <w:r>
+        <w:t xml:space="preserve"> install cookie-parser</w:t>
       </w:r>
     </w:p>
     <w:sectPr>

</xml_diff>